<commit_message>
Se agrego capturas de los commit
</commit_message>
<xml_diff>
--- a/Sistem Bienes Raices.docx
+++ b/Sistem Bienes Raices.docx
@@ -84,17 +84,8 @@
                 <w:b/>
                 <w:bCs/>
               </w:rPr>
-              <w:t xml:space="preserve">Sistema Bienes </w:t>
+              <w:t>Sistema Bienes Raices</w:t>
             </w:r>
-            <w:proofErr w:type="spellStart"/>
-            <w:r>
-              <w:rPr>
-                <w:b/>
-                <w:bCs/>
-              </w:rPr>
-              <w:t>Raices</w:t>
-            </w:r>
-            <w:proofErr w:type="spellEnd"/>
           </w:p>
         </w:tc>
       </w:tr>
@@ -1418,25 +1409,7 @@
           <w:shd w:val="clear" w:color="auto" w:fill="FFFFFF"/>
           <w:lang w:val="es-ES"/>
         </w:rPr>
-        <w:t xml:space="preserve">El cliente </w:t>
-      </w:r>
-      <w:r>
-        <w:rPr>
-          <w:rFonts w:eastAsia="Calibri"/>
-          <w:color w:val="212121"/>
-          <w:shd w:val="clear" w:color="auto" w:fill="FFFFFF"/>
-          <w:lang w:val="es-ES"/>
-        </w:rPr>
-        <w:t>visualiza las propiedades que ha filtrado según sus preferencias</w:t>
-      </w:r>
-      <w:r>
-        <w:rPr>
-          <w:rFonts w:eastAsia="Calibri"/>
-          <w:color w:val="212121"/>
-          <w:shd w:val="clear" w:color="auto" w:fill="FFFFFF"/>
-          <w:lang w:val="es-ES"/>
-        </w:rPr>
-        <w:t>.</w:t>
+        <w:t>El cliente visualiza las propiedades que ha filtrado según sus preferencias.</w:t>
       </w:r>
     </w:p>
     <w:p>
@@ -3970,19 +3943,11 @@
           <w:lang w:val="es-ES"/>
         </w:rPr>
       </w:pPr>
-      <w:proofErr w:type="gramStart"/>
-      <w:r>
-        <w:rPr>
-          <w:lang w:val="es-ES"/>
-        </w:rPr>
-        <w:t>Link</w:t>
-      </w:r>
-      <w:proofErr w:type="gramEnd"/>
-      <w:r>
-        <w:rPr>
-          <w:lang w:val="es-ES"/>
-        </w:rPr>
-        <w:t xml:space="preserve"> del repositorio: </w:t>
+      <w:r>
+        <w:rPr>
+          <w:lang w:val="es-ES"/>
+        </w:rPr>
+        <w:t xml:space="preserve">Link del repositorio: </w:t>
       </w:r>
       <w:hyperlink r:id="rId5" w:history="1">
         <w:r>
@@ -4042,37 +4007,67 @@
           <w:lang w:val="es-ES"/>
         </w:rPr>
       </w:pPr>
-      <w:proofErr w:type="spellStart"/>
-      <w:proofErr w:type="gramStart"/>
       <w:r>
         <w:rPr>
           <w:lang w:val="es-ES"/>
         </w:rPr>
         <w:lastRenderedPageBreak/>
-        <w:t>Commits</w:t>
-      </w:r>
-      <w:proofErr w:type="spellEnd"/>
-      <w:r>
-        <w:rPr>
-          <w:lang w:val="es-ES"/>
-        </w:rPr>
-        <w:t xml:space="preserve"> :</w:t>
-      </w:r>
-      <w:proofErr w:type="gramEnd"/>
-    </w:p>
-    <w:p>
-      <w:pPr>
-        <w:rPr>
-          <w:lang w:val="es-ES"/>
-        </w:rPr>
-      </w:pPr>
-    </w:p>
-    <w:p>
-      <w:pPr>
-        <w:rPr>
-          <w:lang w:val="es-ES"/>
-        </w:rPr>
-      </w:pPr>
+        <w:t>Commits :</w:t>
+      </w:r>
+    </w:p>
+    <w:p>
+      <w:pPr>
+        <w:rPr>
+          <w:lang w:val="es-ES"/>
+        </w:rPr>
+      </w:pPr>
+    </w:p>
+    <w:p>
+      <w:pPr>
+        <w:rPr>
+          <w:lang w:val="es-ES"/>
+        </w:rPr>
+      </w:pPr>
+      <w:r>
+        <w:rPr>
+          <w:lang w:val="es-ES"/>
+        </w:rPr>
+        <w:drawing>
+          <wp:inline distT="0" distB="0" distL="0" distR="0" wp14:anchorId="2AAF3BFE" wp14:editId="41433255">
+            <wp:extent cx="5731510" cy="1263015"/>
+            <wp:effectExtent l="0" t="0" r="2540" b="0"/>
+            <wp:docPr id="2" name="Imagen 2" descr="Interfaz de usuario gráfica, Aplicación&#10;&#10;Descripción generada automáticamente"/>
+            <wp:cNvGraphicFramePr>
+              <a:graphicFrameLocks xmlns:a="http://schemas.openxmlformats.org/drawingml/2006/main" noChangeAspect="1"/>
+            </wp:cNvGraphicFramePr>
+            <a:graphic xmlns:a="http://schemas.openxmlformats.org/drawingml/2006/main">
+              <a:graphicData uri="http://schemas.openxmlformats.org/drawingml/2006/picture">
+                <pic:pic xmlns:pic="http://schemas.openxmlformats.org/drawingml/2006/picture">
+                  <pic:nvPicPr>
+                    <pic:cNvPr id="2" name="Imagen 2" descr="Interfaz de usuario gráfica, Aplicación&#10;&#10;Descripción generada automáticamente"/>
+                    <pic:cNvPicPr/>
+                  </pic:nvPicPr>
+                  <pic:blipFill>
+                    <a:blip r:embed="rId6"/>
+                    <a:stretch>
+                      <a:fillRect/>
+                    </a:stretch>
+                  </pic:blipFill>
+                  <pic:spPr>
+                    <a:xfrm>
+                      <a:off x="0" y="0"/>
+                      <a:ext cx="5731510" cy="1263015"/>
+                    </a:xfrm>
+                    <a:prstGeom prst="rect">
+                      <a:avLst/>
+                    </a:prstGeom>
+                  </pic:spPr>
+                </pic:pic>
+              </a:graphicData>
+            </a:graphic>
+          </wp:inline>
+        </w:drawing>
+      </w:r>
     </w:p>
     <w:sectPr>
       <w:pgSz w:w="11906" w:h="16838"/>

</xml_diff>

<commit_message>
Se agrego captura de commit en GitHub
</commit_message>
<xml_diff>
--- a/Sistem Bienes Raices.docx
+++ b/Sistem Bienes Raices.docx
@@ -84,8 +84,17 @@
                 <w:b/>
                 <w:bCs/>
               </w:rPr>
-              <w:t>Sistema Bienes Raices</w:t>
+              <w:t xml:space="preserve">Sistema Bienes </w:t>
             </w:r>
+            <w:proofErr w:type="spellStart"/>
+            <w:r>
+              <w:rPr>
+                <w:b/>
+                <w:bCs/>
+              </w:rPr>
+              <w:t>Raices</w:t>
+            </w:r>
+            <w:proofErr w:type="spellEnd"/>
           </w:p>
         </w:tc>
       </w:tr>
@@ -394,7 +403,67 @@
           <w:shd w:val="clear" w:color="auto" w:fill="FFFFFF"/>
           <w:lang w:val="es-419"/>
         </w:rPr>
-        <w:t xml:space="preserve"> es algo con comportamiento, como una persona (identificada por rol), sistema informático u organización) que interactua con el sistema</w:t>
+        <w:t xml:space="preserve"> es algo con comportamiento, como una persona (identificada por rol), sistema </w:t>
+      </w:r>
+      <w:proofErr w:type="spellStart"/>
+      <w:r>
+        <w:rPr>
+          <w:color w:val="212121"/>
+          <w:highlight w:val="yellow"/>
+          <w:shd w:val="clear" w:color="auto" w:fill="FFFFFF"/>
+          <w:lang w:val="es-419"/>
+        </w:rPr>
+        <w:t>informático</w:t>
+      </w:r>
+      <w:proofErr w:type="spellEnd"/>
+      <w:r>
+        <w:rPr>
+          <w:color w:val="212121"/>
+          <w:highlight w:val="yellow"/>
+          <w:shd w:val="clear" w:color="auto" w:fill="FFFFFF"/>
+          <w:lang w:val="es-419"/>
+        </w:rPr>
+        <w:t xml:space="preserve"> u </w:t>
+      </w:r>
+      <w:proofErr w:type="spellStart"/>
+      <w:r>
+        <w:rPr>
+          <w:color w:val="212121"/>
+          <w:highlight w:val="yellow"/>
+          <w:shd w:val="clear" w:color="auto" w:fill="FFFFFF"/>
+          <w:lang w:val="es-419"/>
+        </w:rPr>
+        <w:t>organización</w:t>
+      </w:r>
+      <w:proofErr w:type="spellEnd"/>
+      <w:r>
+        <w:rPr>
+          <w:color w:val="212121"/>
+          <w:highlight w:val="yellow"/>
+          <w:shd w:val="clear" w:color="auto" w:fill="FFFFFF"/>
+          <w:lang w:val="es-419"/>
+        </w:rPr>
+        <w:t xml:space="preserve">) que </w:t>
+      </w:r>
+      <w:proofErr w:type="spellStart"/>
+      <w:r>
+        <w:rPr>
+          <w:color w:val="212121"/>
+          <w:highlight w:val="yellow"/>
+          <w:shd w:val="clear" w:color="auto" w:fill="FFFFFF"/>
+          <w:lang w:val="es-419"/>
+        </w:rPr>
+        <w:t>interactua</w:t>
+      </w:r>
+      <w:proofErr w:type="spellEnd"/>
+      <w:r>
+        <w:rPr>
+          <w:color w:val="212121"/>
+          <w:highlight w:val="yellow"/>
+          <w:shd w:val="clear" w:color="auto" w:fill="FFFFFF"/>
+          <w:lang w:val="es-419"/>
+        </w:rPr>
+        <w:t xml:space="preserve"> con el sistema</w:t>
       </w:r>
       <w:r>
         <w:rPr>
@@ -1864,7 +1933,23 @@
           <w:color w:val="212121"/>
           <w:shd w:val="clear" w:color="auto" w:fill="FFFFFF"/>
         </w:rPr>
-        <w:t>Escenario 1.2: El usuario selecciona el sistema de amortización Alemán, y calcula el préstamo.</w:t>
+        <w:t xml:space="preserve">Escenario 1.2: El usuario selecciona el sistema de amortización </w:t>
+      </w:r>
+      <w:proofErr w:type="gramStart"/>
+      <w:r>
+        <w:rPr>
+          <w:color w:val="212121"/>
+          <w:shd w:val="clear" w:color="auto" w:fill="FFFFFF"/>
+        </w:rPr>
+        <w:t>Alemán</w:t>
+      </w:r>
+      <w:proofErr w:type="gramEnd"/>
+      <w:r>
+        <w:rPr>
+          <w:color w:val="212121"/>
+          <w:shd w:val="clear" w:color="auto" w:fill="FFFFFF"/>
+        </w:rPr>
+        <w:t>, y calcula el préstamo.</w:t>
       </w:r>
     </w:p>
     <w:p>
@@ -2997,7 +3082,23 @@
           <w:color w:val="212121"/>
           <w:shd w:val="clear" w:color="auto" w:fill="FFFFFF"/>
         </w:rPr>
-        <w:t xml:space="preserve">.2: Si es Casa, se debe ingresar numero de pisos </w:t>
+        <w:t xml:space="preserve">.2: Si es Casa, se debe ingresar </w:t>
+      </w:r>
+      <w:proofErr w:type="spellStart"/>
+      <w:r>
+        <w:rPr>
+          <w:color w:val="212121"/>
+          <w:shd w:val="clear" w:color="auto" w:fill="FFFFFF"/>
+        </w:rPr>
+        <w:t>numero</w:t>
+      </w:r>
+      <w:proofErr w:type="spellEnd"/>
+      <w:r>
+        <w:rPr>
+          <w:color w:val="212121"/>
+          <w:shd w:val="clear" w:color="auto" w:fill="FFFFFF"/>
+        </w:rPr>
+        <w:t xml:space="preserve"> de pisos </w:t>
       </w:r>
       <w:r>
         <w:rPr>
@@ -4007,35 +4108,116 @@
           <w:lang w:val="es-ES"/>
         </w:rPr>
       </w:pPr>
+      <w:proofErr w:type="spellStart"/>
+      <w:proofErr w:type="gramStart"/>
       <w:r>
         <w:rPr>
           <w:lang w:val="es-ES"/>
         </w:rPr>
         <w:lastRenderedPageBreak/>
-        <w:t>Commits :</w:t>
-      </w:r>
-    </w:p>
-    <w:p>
-      <w:pPr>
-        <w:rPr>
-          <w:lang w:val="es-ES"/>
-        </w:rPr>
-      </w:pPr>
-    </w:p>
-    <w:p>
-      <w:pPr>
-        <w:rPr>
-          <w:lang w:val="es-ES"/>
-        </w:rPr>
-      </w:pPr>
-      <w:r>
-        <w:rPr>
+        <w:t>Commits</w:t>
+      </w:r>
+      <w:proofErr w:type="spellEnd"/>
+      <w:r>
+        <w:rPr>
+          <w:lang w:val="es-ES"/>
+        </w:rPr>
+        <w:t xml:space="preserve"> :</w:t>
+      </w:r>
+      <w:proofErr w:type="gramEnd"/>
+    </w:p>
+    <w:p>
+      <w:pPr>
+        <w:rPr>
+          <w:lang w:val="es-ES"/>
+        </w:rPr>
+      </w:pPr>
+    </w:p>
+    <w:p>
+      <w:pPr>
+        <w:rPr>
+          <w:lang w:val="es-ES"/>
+        </w:rPr>
+      </w:pPr>
+      <w:r>
+        <w:rPr>
+          <w:noProof/>
           <w:lang w:val="es-ES"/>
         </w:rPr>
         <w:drawing>
-          <wp:inline distT="0" distB="0" distL="0" distR="0" wp14:anchorId="2AAF3BFE" wp14:editId="41433255">
+          <wp:anchor distT="0" distB="0" distL="114300" distR="114300" simplePos="0" relativeHeight="251660288" behindDoc="1" locked="0" layoutInCell="1" allowOverlap="1" wp14:anchorId="23BBBD6A" wp14:editId="7BE8F40F">
+            <wp:simplePos x="0" y="0"/>
+            <wp:positionH relativeFrom="column">
+              <wp:posOffset>1371</wp:posOffset>
+            </wp:positionH>
+            <wp:positionV relativeFrom="paragraph">
+              <wp:posOffset>1626337</wp:posOffset>
+            </wp:positionV>
+            <wp:extent cx="5826608" cy="610438"/>
+            <wp:effectExtent l="38100" t="38100" r="41275" b="37465"/>
+            <wp:wrapNone/>
+            <wp:docPr id="3" name="Imagen 3"/>
+            <wp:cNvGraphicFramePr>
+              <a:graphicFrameLocks xmlns:a="http://schemas.openxmlformats.org/drawingml/2006/main" noChangeAspect="1"/>
+            </wp:cNvGraphicFramePr>
+            <a:graphic xmlns:a="http://schemas.openxmlformats.org/drawingml/2006/main">
+              <a:graphicData uri="http://schemas.openxmlformats.org/drawingml/2006/picture">
+                <pic:pic xmlns:pic="http://schemas.openxmlformats.org/drawingml/2006/picture">
+                  <pic:nvPicPr>
+                    <pic:cNvPr id="0" name="Picture 1"/>
+                    <pic:cNvPicPr>
+                      <a:picLocks noChangeAspect="1" noChangeArrowheads="1"/>
+                    </pic:cNvPicPr>
+                  </pic:nvPicPr>
+                  <pic:blipFill>
+                    <a:blip r:embed="rId6">
+                      <a:extLst>
+                        <a:ext uri="{28A0092B-C50C-407E-A947-70E740481C1C}">
+                          <a14:useLocalDpi xmlns:a14="http://schemas.microsoft.com/office/drawing/2010/main" val="0"/>
+                        </a:ext>
+                      </a:extLst>
+                    </a:blip>
+                    <a:srcRect/>
+                    <a:stretch>
+                      <a:fillRect/>
+                    </a:stretch>
+                  </pic:blipFill>
+                  <pic:spPr bwMode="auto">
+                    <a:xfrm>
+                      <a:off x="0" y="0"/>
+                      <a:ext cx="5826608" cy="610438"/>
+                    </a:xfrm>
+                    <a:prstGeom prst="rect">
+                      <a:avLst/>
+                    </a:prstGeom>
+                    <a:noFill/>
+                    <a:ln w="28575">
+                      <a:solidFill>
+                        <a:srgbClr val="FFFF00"/>
+                      </a:solidFill>
+                    </a:ln>
+                  </pic:spPr>
+                </pic:pic>
+              </a:graphicData>
+            </a:graphic>
+            <wp14:sizeRelH relativeFrom="margin">
+              <wp14:pctWidth>0</wp14:pctWidth>
+            </wp14:sizeRelH>
+            <wp14:sizeRelV relativeFrom="margin">
+              <wp14:pctHeight>0</wp14:pctHeight>
+            </wp14:sizeRelV>
+          </wp:anchor>
+        </w:drawing>
+      </w:r>
+      <w:r>
+        <w:rPr>
+          <w:noProof/>
+          <w:lang w:val="es-ES"/>
+        </w:rPr>
+        <w:drawing>
+          <wp:inline distT="0" distB="0" distL="0" distR="0" wp14:anchorId="2AAF3BFE" wp14:editId="6BBDE83A">
             <wp:extent cx="5731510" cy="1263015"/>
-            <wp:effectExtent l="0" t="0" r="2540" b="0"/>
+            <wp:effectExtent l="38100" t="38100" r="40640" b="32385"/>
             <wp:docPr id="2" name="Imagen 2" descr="Interfaz de usuario gráfica, Aplicación&#10;&#10;Descripción generada automáticamente"/>
             <wp:cNvGraphicFramePr>
               <a:graphicFrameLocks xmlns:a="http://schemas.openxmlformats.org/drawingml/2006/main" noChangeAspect="1"/>
@@ -4048,7 +4230,7 @@
                     <pic:cNvPicPr/>
                   </pic:nvPicPr>
                   <pic:blipFill>
-                    <a:blip r:embed="rId6"/>
+                    <a:blip r:embed="rId7"/>
                     <a:stretch>
                       <a:fillRect/>
                     </a:stretch>
@@ -4061,6 +4243,11 @@
                     <a:prstGeom prst="rect">
                       <a:avLst/>
                     </a:prstGeom>
+                    <a:ln w="38100">
+                      <a:solidFill>
+                        <a:schemeClr val="accent1"/>
+                      </a:solidFill>
+                    </a:ln>
                   </pic:spPr>
                 </pic:pic>
               </a:graphicData>

</xml_diff>

<commit_message>
Se agrego diagrama de clases
</commit_message>
<xml_diff>
--- a/Sistem Bienes Raices.docx
+++ b/Sistem Bienes Raices.docx
@@ -84,8 +84,17 @@
                 <w:b/>
                 <w:bCs/>
               </w:rPr>
-              <w:t>Sistema Bienes Raices</w:t>
+              <w:t xml:space="preserve">Sistema Bienes </w:t>
             </w:r>
+            <w:proofErr w:type="spellStart"/>
+            <w:r>
+              <w:rPr>
+                <w:b/>
+                <w:bCs/>
+              </w:rPr>
+              <w:t>Raices</w:t>
+            </w:r>
+            <w:proofErr w:type="spellEnd"/>
           </w:p>
         </w:tc>
       </w:tr>
@@ -394,7 +403,67 @@
           <w:shd w:val="clear" w:color="auto" w:fill="FFFFFF"/>
           <w:lang w:val="es-419"/>
         </w:rPr>
-        <w:t xml:space="preserve"> es algo con comportamiento, como una persona (identificada por rol), sistema informático u organización) que interactua con el sistema</w:t>
+        <w:t xml:space="preserve"> es algo con comportamiento, como una persona (identificada por rol), sistema </w:t>
+      </w:r>
+      <w:proofErr w:type="spellStart"/>
+      <w:r>
+        <w:rPr>
+          <w:color w:val="212121"/>
+          <w:highlight w:val="yellow"/>
+          <w:shd w:val="clear" w:color="auto" w:fill="FFFFFF"/>
+          <w:lang w:val="es-419"/>
+        </w:rPr>
+        <w:t>informático</w:t>
+      </w:r>
+      <w:proofErr w:type="spellEnd"/>
+      <w:r>
+        <w:rPr>
+          <w:color w:val="212121"/>
+          <w:highlight w:val="yellow"/>
+          <w:shd w:val="clear" w:color="auto" w:fill="FFFFFF"/>
+          <w:lang w:val="es-419"/>
+        </w:rPr>
+        <w:t xml:space="preserve"> u </w:t>
+      </w:r>
+      <w:proofErr w:type="spellStart"/>
+      <w:r>
+        <w:rPr>
+          <w:color w:val="212121"/>
+          <w:highlight w:val="yellow"/>
+          <w:shd w:val="clear" w:color="auto" w:fill="FFFFFF"/>
+          <w:lang w:val="es-419"/>
+        </w:rPr>
+        <w:t>organización</w:t>
+      </w:r>
+      <w:proofErr w:type="spellEnd"/>
+      <w:r>
+        <w:rPr>
+          <w:color w:val="212121"/>
+          <w:highlight w:val="yellow"/>
+          <w:shd w:val="clear" w:color="auto" w:fill="FFFFFF"/>
+          <w:lang w:val="es-419"/>
+        </w:rPr>
+        <w:t xml:space="preserve">) que </w:t>
+      </w:r>
+      <w:proofErr w:type="spellStart"/>
+      <w:r>
+        <w:rPr>
+          <w:color w:val="212121"/>
+          <w:highlight w:val="yellow"/>
+          <w:shd w:val="clear" w:color="auto" w:fill="FFFFFF"/>
+          <w:lang w:val="es-419"/>
+        </w:rPr>
+        <w:t>interactua</w:t>
+      </w:r>
+      <w:proofErr w:type="spellEnd"/>
+      <w:r>
+        <w:rPr>
+          <w:color w:val="212121"/>
+          <w:highlight w:val="yellow"/>
+          <w:shd w:val="clear" w:color="auto" w:fill="FFFFFF"/>
+          <w:lang w:val="es-419"/>
+        </w:rPr>
+        <w:t xml:space="preserve"> con el sistema</w:t>
       </w:r>
       <w:r>
         <w:rPr>
@@ -1746,6 +1815,7 @@
           <w:color w:val="212121"/>
           <w:shd w:val="clear" w:color="auto" w:fill="FFFFFF"/>
         </w:rPr>
+        <w:lastRenderedPageBreak/>
         <w:t>El cliente simula un préstamo</w:t>
       </w:r>
       <w:r>
@@ -2587,7 +2657,6 @@
           <w:shd w:val="clear" w:color="auto" w:fill="FFFFFF"/>
           <w:lang w:val="es-ES"/>
         </w:rPr>
-        <w:lastRenderedPageBreak/>
         <w:t>Autor:</w:t>
       </w:r>
       <w:r>
@@ -2625,6 +2694,7 @@
           <w:shd w:val="clear" w:color="auto" w:fill="FFFFFF"/>
           <w:lang w:val="es-ES"/>
         </w:rPr>
+        <w:lastRenderedPageBreak/>
         <w:t>El Administrador inicia sesión:</w:t>
       </w:r>
     </w:p>
@@ -2997,7 +3067,23 @@
           <w:color w:val="212121"/>
           <w:shd w:val="clear" w:color="auto" w:fill="FFFFFF"/>
         </w:rPr>
-        <w:t xml:space="preserve">.2: Si es Casa, se debe ingresar numero de pisos </w:t>
+        <w:t xml:space="preserve">.2: Si es Casa, se debe ingresar </w:t>
+      </w:r>
+      <w:proofErr w:type="spellStart"/>
+      <w:r>
+        <w:rPr>
+          <w:color w:val="212121"/>
+          <w:shd w:val="clear" w:color="auto" w:fill="FFFFFF"/>
+        </w:rPr>
+        <w:t>numero</w:t>
+      </w:r>
+      <w:proofErr w:type="spellEnd"/>
+      <w:r>
+        <w:rPr>
+          <w:color w:val="212121"/>
+          <w:shd w:val="clear" w:color="auto" w:fill="FFFFFF"/>
+        </w:rPr>
+        <w:t xml:space="preserve"> de pisos </w:t>
       </w:r>
       <w:r>
         <w:rPr>
@@ -3561,7 +3647,6 @@
           <w:color w:val="212121"/>
           <w:shd w:val="clear" w:color="auto" w:fill="FFFFFF"/>
         </w:rPr>
-        <w:lastRenderedPageBreak/>
         <w:t>Diagramas de Clases.</w:t>
       </w:r>
     </w:p>
@@ -3569,11 +3654,17 @@
       <w:pPr>
         <w:pStyle w:val="NormalWeb"/>
         <w:shd w:val="clear" w:color="auto" w:fill="FFFFFF"/>
+        <w:tabs>
+          <w:tab w:val="left" w:pos="4820"/>
+        </w:tabs>
         <w:spacing w:before="0" w:beforeAutospacing="0" w:after="0" w:afterAutospacing="0"/>
+        <w:ind w:left="-1418"/>
         <w:jc w:val="center"/>
         <w:rPr>
           <w:rFonts w:asciiTheme="minorHAnsi" w:eastAsiaTheme="minorHAnsi" w:hAnsiTheme="minorHAnsi" w:cstheme="minorBidi"/>
           <w:color w:val="808080" w:themeColor="background1" w:themeShade="80"/>
+          <w:sz w:val="16"/>
+          <w:szCs w:val="16"/>
           <w:shd w:val="clear" w:color="auto" w:fill="FFFFFF"/>
           <w:lang w:val="es-ES" w:eastAsia="en-US"/>
         </w:rPr>
@@ -3583,373 +3674,96 @@
           <w:rFonts w:asciiTheme="minorHAnsi" w:eastAsiaTheme="minorHAnsi" w:hAnsiTheme="minorHAnsi" w:cstheme="minorBidi"/>
           <w:noProof/>
           <w:color w:val="808080" w:themeColor="background1" w:themeShade="80"/>
+          <w:shd w:val="clear" w:color="auto" w:fill="FFFFFF"/>
           <w:lang w:val="es-ES" w:eastAsia="en-US"/>
         </w:rPr>
-        <mc:AlternateContent>
-          <mc:Choice Requires="wps">
-            <w:drawing>
-              <wp:anchor distT="0" distB="0" distL="114300" distR="114300" simplePos="0" relativeHeight="251659264" behindDoc="0" locked="0" layoutInCell="1" allowOverlap="1" wp14:anchorId="2E4D76E4" wp14:editId="08695FA7">
-                <wp:simplePos x="0" y="0"/>
-                <wp:positionH relativeFrom="column">
-                  <wp:posOffset>-406400</wp:posOffset>
-                </wp:positionH>
-                <wp:positionV relativeFrom="paragraph">
-                  <wp:posOffset>218440</wp:posOffset>
-                </wp:positionV>
-                <wp:extent cx="6654800" cy="7175500"/>
-                <wp:effectExtent l="0" t="0" r="12700" b="25400"/>
-                <wp:wrapNone/>
-                <wp:docPr id="1" name="Rectángulo 1"/>
-                <wp:cNvGraphicFramePr/>
-                <a:graphic xmlns:a="http://schemas.openxmlformats.org/drawingml/2006/main">
-                  <a:graphicData uri="http://schemas.microsoft.com/office/word/2010/wordprocessingShape">
-                    <wps:wsp>
-                      <wps:cNvSpPr/>
-                      <wps:spPr>
-                        <a:xfrm>
-                          <a:off x="0" y="0"/>
-                          <a:ext cx="6654800" cy="7175500"/>
-                        </a:xfrm>
-                        <a:prstGeom prst="rect">
-                          <a:avLst/>
-                        </a:prstGeom>
-                      </wps:spPr>
-                      <wps:style>
-                        <a:lnRef idx="2">
-                          <a:schemeClr val="accent1">
-                            <a:shade val="50000"/>
-                          </a:schemeClr>
-                        </a:lnRef>
-                        <a:fillRef idx="1">
-                          <a:schemeClr val="accent1"/>
-                        </a:fillRef>
-                        <a:effectRef idx="0">
-                          <a:schemeClr val="accent1"/>
-                        </a:effectRef>
-                        <a:fontRef idx="minor">
-                          <a:schemeClr val="lt1"/>
-                        </a:fontRef>
-                      </wps:style>
-                      <wps:bodyPr rot="0" spcFirstLastPara="0" vertOverflow="overflow" horzOverflow="overflow" vert="horz" wrap="square" lIns="91440" tIns="45720" rIns="91440" bIns="45720" numCol="1" spcCol="0" rtlCol="0" fromWordArt="0" anchor="ctr" anchorCtr="0" forceAA="0" compatLnSpc="1">
-                        <a:prstTxWarp prst="textNoShape">
-                          <a:avLst/>
-                        </a:prstTxWarp>
-                        <a:noAutofit/>
-                      </wps:bodyPr>
-                    </wps:wsp>
-                  </a:graphicData>
-                </a:graphic>
-              </wp:anchor>
-            </w:drawing>
-          </mc:Choice>
-          <mc:Fallback>
-            <w:pict>
-              <v:rect w14:anchorId="0F14B20B" id="Rectángulo 1" o:spid="_x0000_s1026" style="position:absolute;margin-left:-32pt;margin-top:17.2pt;width:524pt;height:565pt;z-index:251659264;visibility:visible;mso-wrap-style:square;mso-wrap-distance-left:9pt;mso-wrap-distance-top:0;mso-wrap-distance-right:9pt;mso-wrap-distance-bottom:0;mso-position-horizontal:absolute;mso-position-horizontal-relative:text;mso-position-vertical:absolute;mso-position-vertical-relative:text;v-text-anchor:middle" o:gfxdata="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" fillcolor="#4472c4 [3204]" strokecolor="#1f3763 [1604]" strokeweight="1pt"/>
-            </w:pict>
-          </mc:Fallback>
-        </mc:AlternateContent>
-      </w:r>
-    </w:p>
-    <w:p>
-      <w:pPr>
-        <w:rPr>
-          <w:lang w:val="es-ES"/>
-        </w:rPr>
-      </w:pPr>
-    </w:p>
-    <w:p>
-      <w:pPr>
-        <w:rPr>
-          <w:lang w:val="es-ES"/>
-        </w:rPr>
-      </w:pPr>
-    </w:p>
-    <w:p>
-      <w:pPr>
-        <w:rPr>
-          <w:lang w:val="es-ES"/>
-        </w:rPr>
-      </w:pPr>
-    </w:p>
-    <w:p>
-      <w:pPr>
-        <w:rPr>
-          <w:lang w:val="es-ES"/>
-        </w:rPr>
-      </w:pPr>
-    </w:p>
-    <w:p>
-      <w:pPr>
-        <w:rPr>
-          <w:lang w:val="es-ES"/>
-        </w:rPr>
-      </w:pPr>
-    </w:p>
-    <w:p>
-      <w:pPr>
-        <w:rPr>
-          <w:lang w:val="es-ES"/>
-        </w:rPr>
-      </w:pPr>
-    </w:p>
-    <w:p>
-      <w:pPr>
-        <w:rPr>
-          <w:lang w:val="es-ES"/>
-        </w:rPr>
-      </w:pPr>
-    </w:p>
-    <w:p>
-      <w:pPr>
-        <w:rPr>
-          <w:lang w:val="es-ES"/>
-        </w:rPr>
-      </w:pPr>
-    </w:p>
-    <w:p>
-      <w:pPr>
-        <w:rPr>
-          <w:lang w:val="es-ES"/>
-        </w:rPr>
-      </w:pPr>
-    </w:p>
-    <w:p>
-      <w:pPr>
-        <w:rPr>
-          <w:lang w:val="es-ES"/>
-        </w:rPr>
-      </w:pPr>
-    </w:p>
-    <w:p>
-      <w:pPr>
-        <w:rPr>
-          <w:lang w:val="es-ES"/>
-        </w:rPr>
-      </w:pPr>
-    </w:p>
-    <w:p>
-      <w:pPr>
-        <w:rPr>
-          <w:lang w:val="es-ES"/>
-        </w:rPr>
-      </w:pPr>
-    </w:p>
-    <w:p>
-      <w:pPr>
-        <w:rPr>
-          <w:lang w:val="es-ES"/>
-        </w:rPr>
-      </w:pPr>
-    </w:p>
-    <w:p>
-      <w:pPr>
-        <w:rPr>
-          <w:lang w:val="es-ES"/>
-        </w:rPr>
-      </w:pPr>
-    </w:p>
-    <w:p>
-      <w:pPr>
-        <w:rPr>
-          <w:lang w:val="es-ES"/>
-        </w:rPr>
-      </w:pPr>
-    </w:p>
-    <w:p>
-      <w:pPr>
-        <w:rPr>
-          <w:lang w:val="es-ES"/>
-        </w:rPr>
-      </w:pPr>
-    </w:p>
-    <w:p>
-      <w:pPr>
-        <w:rPr>
-          <w:lang w:val="es-ES"/>
-        </w:rPr>
-      </w:pPr>
-    </w:p>
-    <w:p>
-      <w:pPr>
-        <w:rPr>
-          <w:lang w:val="es-ES"/>
-        </w:rPr>
-      </w:pPr>
-    </w:p>
-    <w:p>
-      <w:pPr>
-        <w:rPr>
-          <w:lang w:val="es-ES"/>
-        </w:rPr>
-      </w:pPr>
-    </w:p>
-    <w:p>
-      <w:pPr>
-        <w:rPr>
-          <w:lang w:val="es-ES"/>
-        </w:rPr>
-      </w:pPr>
-    </w:p>
-    <w:p>
-      <w:pPr>
-        <w:rPr>
-          <w:lang w:val="es-ES"/>
-        </w:rPr>
-      </w:pPr>
-    </w:p>
-    <w:p>
-      <w:pPr>
-        <w:rPr>
-          <w:lang w:val="es-ES"/>
-        </w:rPr>
-      </w:pPr>
-    </w:p>
-    <w:p>
-      <w:pPr>
-        <w:rPr>
-          <w:lang w:val="es-ES"/>
-        </w:rPr>
-      </w:pPr>
-    </w:p>
-    <w:p>
-      <w:pPr>
-        <w:rPr>
-          <w:lang w:val="es-ES"/>
-        </w:rPr>
-      </w:pPr>
-    </w:p>
-    <w:p>
-      <w:pPr>
-        <w:rPr>
-          <w:lang w:val="es-ES"/>
-        </w:rPr>
-      </w:pPr>
-    </w:p>
-    <w:p>
-      <w:pPr>
-        <w:rPr>
-          <w:lang w:val="es-ES"/>
-        </w:rPr>
-      </w:pPr>
-    </w:p>
-    <w:p>
-      <w:pPr>
-        <w:rPr>
-          <w:lang w:val="es-ES"/>
-        </w:rPr>
-      </w:pPr>
-    </w:p>
-    <w:p>
-      <w:pPr>
-        <w:rPr>
-          <w:lang w:val="es-ES"/>
-        </w:rPr>
-      </w:pPr>
-    </w:p>
-    <w:p>
-      <w:pPr>
-        <w:rPr>
-          <w:lang w:val="es-ES"/>
-        </w:rPr>
-      </w:pPr>
-    </w:p>
-    <w:p>
-      <w:pPr>
-        <w:rPr>
-          <w:lang w:val="es-ES"/>
-        </w:rPr>
-      </w:pPr>
-    </w:p>
-    <w:p>
-      <w:pPr>
-        <w:rPr>
-          <w:lang w:val="es-ES"/>
-        </w:rPr>
-      </w:pPr>
-    </w:p>
-    <w:p>
-      <w:pPr>
-        <w:rPr>
-          <w:lang w:val="es-ES"/>
-        </w:rPr>
-      </w:pPr>
-    </w:p>
-    <w:p>
-      <w:pPr>
-        <w:rPr>
-          <w:lang w:val="es-ES"/>
-        </w:rPr>
-      </w:pPr>
-    </w:p>
-    <w:p>
-      <w:pPr>
-        <w:rPr>
-          <w:lang w:val="es-ES"/>
-        </w:rPr>
-      </w:pPr>
-    </w:p>
-    <w:p>
-      <w:pPr>
-        <w:rPr>
-          <w:lang w:val="es-ES"/>
-        </w:rPr>
-      </w:pPr>
-    </w:p>
-    <w:p>
-      <w:pPr>
-        <w:rPr>
-          <w:lang w:val="es-ES"/>
-        </w:rPr>
-      </w:pPr>
-    </w:p>
-    <w:p>
-      <w:pPr>
-        <w:rPr>
-          <w:lang w:val="es-ES"/>
-        </w:rPr>
-      </w:pPr>
-    </w:p>
-    <w:p>
-      <w:pPr>
-        <w:rPr>
-          <w:lang w:val="es-ES"/>
-        </w:rPr>
-      </w:pPr>
-    </w:p>
-    <w:p>
-      <w:pPr>
-        <w:rPr>
-          <w:lang w:val="es-ES"/>
-        </w:rPr>
-      </w:pPr>
-    </w:p>
-    <w:p>
-      <w:pPr>
-        <w:rPr>
-          <w:lang w:val="es-ES"/>
-        </w:rPr>
-      </w:pPr>
-    </w:p>
-    <w:p>
-      <w:pPr>
-        <w:rPr>
-          <w:lang w:val="es-ES"/>
-        </w:rPr>
-      </w:pPr>
-    </w:p>
-    <w:p>
-      <w:pPr>
-        <w:rPr>
-          <w:lang w:val="es-ES"/>
-        </w:rPr>
-      </w:pPr>
-      <w:r>
-        <w:rPr>
-          <w:lang w:val="es-ES"/>
-        </w:rPr>
+        <w:lastRenderedPageBreak/>
+        <w:drawing>
+          <wp:inline distT="0" distB="0" distL="0" distR="0" wp14:anchorId="25E57C72" wp14:editId="53B75200">
+            <wp:extent cx="9085306" cy="3015685"/>
+            <wp:effectExtent l="5715" t="0" r="7620" b="7620"/>
+            <wp:docPr id="5" name="Imagen 5"/>
+            <wp:cNvGraphicFramePr>
+              <a:graphicFrameLocks xmlns:a="http://schemas.openxmlformats.org/drawingml/2006/main" noChangeAspect="1"/>
+            </wp:cNvGraphicFramePr>
+            <a:graphic xmlns:a="http://schemas.openxmlformats.org/drawingml/2006/main">
+              <a:graphicData uri="http://schemas.openxmlformats.org/drawingml/2006/picture">
+                <pic:pic xmlns:pic="http://schemas.openxmlformats.org/drawingml/2006/picture">
+                  <pic:nvPicPr>
+                    <pic:cNvPr id="5" name="Imagen 5"/>
+                    <pic:cNvPicPr/>
+                  </pic:nvPicPr>
+                  <pic:blipFill>
+                    <a:blip r:embed="rId5" cstate="print">
+                      <a:extLst>
+                        <a:ext uri="{28A0092B-C50C-407E-A947-70E740481C1C}">
+                          <a14:useLocalDpi xmlns:a14="http://schemas.microsoft.com/office/drawing/2010/main" val="0"/>
+                        </a:ext>
+                      </a:extLst>
+                    </a:blip>
+                    <a:stretch>
+                      <a:fillRect/>
+                    </a:stretch>
+                  </pic:blipFill>
+                  <pic:spPr>
+                    <a:xfrm rot="5400000">
+                      <a:off x="0" y="0"/>
+                      <a:ext cx="9131230" cy="3030928"/>
+                    </a:xfrm>
+                    <a:prstGeom prst="rect">
+                      <a:avLst/>
+                    </a:prstGeom>
+                  </pic:spPr>
+                </pic:pic>
+              </a:graphicData>
+            </a:graphic>
+          </wp:inline>
+        </w:drawing>
+      </w:r>
+      <w:r>
+        <w:rPr>
+          <w:rFonts w:asciiTheme="minorHAnsi" w:eastAsiaTheme="minorHAnsi" w:hAnsiTheme="minorHAnsi" w:cstheme="minorBidi"/>
+          <w:color w:val="808080" w:themeColor="background1" w:themeShade="80"/>
+          <w:sz w:val="16"/>
+          <w:szCs w:val="16"/>
+          <w:shd w:val="clear" w:color="auto" w:fill="FFFFFF"/>
+          <w:lang w:val="es-ES" w:eastAsia="en-US"/>
+        </w:rPr>
+        <w:br/>
+      </w:r>
+      <w:r>
+        <w:rPr>
+          <w:rFonts w:asciiTheme="minorHAnsi" w:eastAsiaTheme="minorHAnsi" w:hAnsiTheme="minorHAnsi" w:cstheme="minorBidi"/>
+          <w:color w:val="808080" w:themeColor="background1" w:themeShade="80"/>
+          <w:sz w:val="16"/>
+          <w:szCs w:val="16"/>
+          <w:shd w:val="clear" w:color="auto" w:fill="FFFFFF"/>
+          <w:lang w:val="es-ES" w:eastAsia="en-US"/>
+        </w:rPr>
+        <w:t>https://online.visual-paradigm.com/share.jsp?id=313437353736302d31</w:t>
+      </w:r>
+    </w:p>
+    <w:p>
+      <w:pPr>
+        <w:rPr>
+          <w:lang w:val="es-ES"/>
+        </w:rPr>
+      </w:pPr>
+    </w:p>
+    <w:p>
+      <w:pPr>
+        <w:rPr>
+          <w:lang w:val="es-ES"/>
+        </w:rPr>
+      </w:pPr>
+      <w:r>
+        <w:rPr>
+          <w:lang w:val="es-ES"/>
+        </w:rPr>
+        <w:lastRenderedPageBreak/>
         <w:t xml:space="preserve">Link del repositorio: </w:t>
       </w:r>
-      <w:hyperlink r:id="rId5" w:history="1">
+      <w:hyperlink r:id="rId6" w:history="1">
         <w:r>
           <w:rPr>
             <w:rStyle w:val="Hipervnculo"/>
@@ -3986,50 +3800,37 @@
           <w:lang w:val="es-ES"/>
         </w:rPr>
       </w:pPr>
-    </w:p>
-    <w:p>
-      <w:pPr>
-        <w:rPr>
-          <w:lang w:val="es-ES"/>
-        </w:rPr>
-      </w:pPr>
-    </w:p>
-    <w:p>
-      <w:pPr>
-        <w:rPr>
-          <w:lang w:val="es-ES"/>
-        </w:rPr>
-      </w:pPr>
-    </w:p>
-    <w:p>
-      <w:pPr>
-        <w:rPr>
-          <w:lang w:val="es-ES"/>
-        </w:rPr>
-      </w:pPr>
-      <w:r>
-        <w:rPr>
-          <w:lang w:val="es-ES"/>
-        </w:rPr>
-        <w:lastRenderedPageBreak/>
-        <w:t>Commits :</w:t>
-      </w:r>
-    </w:p>
-    <w:p>
-      <w:pPr>
-        <w:rPr>
-          <w:lang w:val="es-ES"/>
-        </w:rPr>
-      </w:pPr>
-    </w:p>
-    <w:p>
-      <w:pPr>
-        <w:rPr>
-          <w:lang w:val="es-ES"/>
-        </w:rPr>
-      </w:pPr>
-      <w:r>
-        <w:rPr>
+      <w:proofErr w:type="spellStart"/>
+      <w:r>
+        <w:rPr>
+          <w:lang w:val="es-ES"/>
+        </w:rPr>
+        <w:t>Commits</w:t>
+      </w:r>
+      <w:proofErr w:type="spellEnd"/>
+      <w:r>
+        <w:rPr>
+          <w:lang w:val="es-ES"/>
+        </w:rPr>
+        <w:t xml:space="preserve"> :</w:t>
+      </w:r>
+    </w:p>
+    <w:p>
+      <w:pPr>
+        <w:rPr>
+          <w:lang w:val="es-ES"/>
+        </w:rPr>
+      </w:pPr>
+    </w:p>
+    <w:p>
+      <w:pPr>
+        <w:rPr>
+          <w:lang w:val="es-ES"/>
+        </w:rPr>
+      </w:pPr>
+      <w:r>
+        <w:rPr>
+          <w:noProof/>
           <w:lang w:val="es-ES"/>
         </w:rPr>
         <w:drawing>
@@ -4048,7 +3849,7 @@
                     <pic:cNvPicPr/>
                   </pic:nvPicPr>
                   <pic:blipFill>
-                    <a:blip r:embed="rId6"/>
+                    <a:blip r:embed="rId7"/>
                     <a:stretch>
                       <a:fillRect/>
                     </a:stretch>
@@ -4071,7 +3872,7 @@
     </w:p>
     <w:sectPr>
       <w:pgSz w:w="11906" w:h="16838"/>
-      <w:pgMar w:top="1440" w:right="1440" w:bottom="709" w:left="1440" w:header="708" w:footer="708" w:gutter="0"/>
+      <w:pgMar w:top="1276" w:right="1440" w:bottom="709" w:left="1440" w:header="708" w:footer="708" w:gutter="0"/>
       <w:cols w:space="708"/>
       <w:docGrid w:linePitch="360"/>
     </w:sectPr>

</xml_diff>

<commit_message>
Se anadio captura de commit
</commit_message>
<xml_diff>
--- a/Sistem Bienes Raices.docx
+++ b/Sistem Bienes Raices.docx
@@ -1934,7 +1934,23 @@
           <w:color w:val="212121"/>
           <w:shd w:val="clear" w:color="auto" w:fill="FFFFFF"/>
         </w:rPr>
-        <w:t>Escenario 1.2: El usuario selecciona el sistema de amortización Alemán, y calcula el préstamo.</w:t>
+        <w:t xml:space="preserve">Escenario 1.2: El usuario selecciona el sistema de amortización </w:t>
+      </w:r>
+      <w:proofErr w:type="gramStart"/>
+      <w:r>
+        <w:rPr>
+          <w:color w:val="212121"/>
+          <w:shd w:val="clear" w:color="auto" w:fill="FFFFFF"/>
+        </w:rPr>
+        <w:t>Alemán</w:t>
+      </w:r>
+      <w:proofErr w:type="gramEnd"/>
+      <w:r>
+        <w:rPr>
+          <w:color w:val="212121"/>
+          <w:shd w:val="clear" w:color="auto" w:fill="FFFFFF"/>
+        </w:rPr>
+        <w:t>, y calcula el préstamo.</w:t>
       </w:r>
     </w:p>
     <w:p>
@@ -3801,6 +3817,7 @@
         </w:rPr>
       </w:pPr>
       <w:proofErr w:type="spellStart"/>
+      <w:proofErr w:type="gramStart"/>
       <w:r>
         <w:rPr>
           <w:lang w:val="es-ES"/>
@@ -3814,6 +3831,7 @@
         </w:rPr>
         <w:t xml:space="preserve"> :</w:t>
       </w:r>
+      <w:proofErr w:type="gramEnd"/>
     </w:p>
     <w:p>
       <w:pPr>
@@ -3858,6 +3876,154 @@
                     <a:xfrm>
                       <a:off x="0" y="0"/>
                       <a:ext cx="5731510" cy="1263015"/>
+                    </a:xfrm>
+                    <a:prstGeom prst="rect">
+                      <a:avLst/>
+                    </a:prstGeom>
+                  </pic:spPr>
+                </pic:pic>
+              </a:graphicData>
+            </a:graphic>
+          </wp:inline>
+        </w:drawing>
+      </w:r>
+    </w:p>
+    <w:p>
+      <w:pPr>
+        <w:rPr>
+          <w:lang w:val="es-ES"/>
+        </w:rPr>
+      </w:pPr>
+      <w:r>
+        <w:rPr>
+          <w:noProof/>
+        </w:rPr>
+        <w:drawing>
+          <wp:inline distT="0" distB="0" distL="0" distR="0" wp14:anchorId="2B4AD423" wp14:editId="50043819">
+            <wp:extent cx="5953300" cy="647700"/>
+            <wp:effectExtent l="0" t="0" r="9525" b="0"/>
+            <wp:docPr id="4" name="Imagen 4"/>
+            <wp:cNvGraphicFramePr>
+              <a:graphicFrameLocks xmlns:a="http://schemas.openxmlformats.org/drawingml/2006/main" noChangeAspect="1"/>
+            </wp:cNvGraphicFramePr>
+            <a:graphic xmlns:a="http://schemas.openxmlformats.org/drawingml/2006/main">
+              <a:graphicData uri="http://schemas.openxmlformats.org/drawingml/2006/picture">
+                <pic:pic xmlns:pic="http://schemas.openxmlformats.org/drawingml/2006/picture">
+                  <pic:nvPicPr>
+                    <pic:cNvPr id="1" name=""/>
+                    <pic:cNvPicPr/>
+                  </pic:nvPicPr>
+                  <pic:blipFill>
+                    <a:blip r:embed="rId8"/>
+                    <a:stretch>
+                      <a:fillRect/>
+                    </a:stretch>
+                  </pic:blipFill>
+                  <pic:spPr>
+                    <a:xfrm>
+                      <a:off x="0" y="0"/>
+                      <a:ext cx="5953475" cy="647719"/>
+                    </a:xfrm>
+                    <a:prstGeom prst="rect">
+                      <a:avLst/>
+                    </a:prstGeom>
+                  </pic:spPr>
+                </pic:pic>
+              </a:graphicData>
+            </a:graphic>
+          </wp:inline>
+        </w:drawing>
+      </w:r>
+    </w:p>
+    <w:p>
+      <w:pPr>
+        <w:rPr>
+          <w:lang w:val="es-ES"/>
+        </w:rPr>
+      </w:pPr>
+      <w:r>
+        <w:rPr>
+          <w:noProof/>
+          <w:lang w:val="es-ES"/>
+        </w:rPr>
+        <w:drawing>
+          <wp:inline distT="0" distB="0" distL="0" distR="0" wp14:anchorId="7DD6FBAD" wp14:editId="2C6832A0">
+            <wp:extent cx="5731510" cy="636270"/>
+            <wp:effectExtent l="0" t="0" r="2540" b="0"/>
+            <wp:docPr id="1" name="Imagen 1"/>
+            <wp:cNvGraphicFramePr>
+              <a:graphicFrameLocks xmlns:a="http://schemas.openxmlformats.org/drawingml/2006/main" noChangeAspect="1"/>
+            </wp:cNvGraphicFramePr>
+            <a:graphic xmlns:a="http://schemas.openxmlformats.org/drawingml/2006/main">
+              <a:graphicData uri="http://schemas.openxmlformats.org/drawingml/2006/picture">
+                <pic:pic xmlns:pic="http://schemas.openxmlformats.org/drawingml/2006/picture">
+                  <pic:nvPicPr>
+                    <pic:cNvPr id="1" name="Imagen 1"/>
+                    <pic:cNvPicPr/>
+                  </pic:nvPicPr>
+                  <pic:blipFill>
+                    <a:blip r:embed="rId9">
+                      <a:extLst>
+                        <a:ext uri="{28A0092B-C50C-407E-A947-70E740481C1C}">
+                          <a14:useLocalDpi xmlns:a14="http://schemas.microsoft.com/office/drawing/2010/main" val="0"/>
+                        </a:ext>
+                      </a:extLst>
+                    </a:blip>
+                    <a:stretch>
+                      <a:fillRect/>
+                    </a:stretch>
+                  </pic:blipFill>
+                  <pic:spPr>
+                    <a:xfrm>
+                      <a:off x="0" y="0"/>
+                      <a:ext cx="5731510" cy="636270"/>
+                    </a:xfrm>
+                    <a:prstGeom prst="rect">
+                      <a:avLst/>
+                    </a:prstGeom>
+                  </pic:spPr>
+                </pic:pic>
+              </a:graphicData>
+            </a:graphic>
+          </wp:inline>
+        </w:drawing>
+      </w:r>
+    </w:p>
+    <w:p>
+      <w:pPr>
+        <w:rPr>
+          <w:lang w:val="es-ES"/>
+        </w:rPr>
+      </w:pPr>
+      <w:r>
+        <w:rPr>
+          <w:noProof/>
+        </w:rPr>
+        <w:drawing>
+          <wp:inline distT="0" distB="0" distL="0" distR="0" wp14:anchorId="77A451A5" wp14:editId="0F741A92">
+            <wp:extent cx="5731510" cy="371475"/>
+            <wp:effectExtent l="0" t="0" r="2540" b="9525"/>
+            <wp:docPr id="3" name="Imagen 3"/>
+            <wp:cNvGraphicFramePr>
+              <a:graphicFrameLocks xmlns:a="http://schemas.openxmlformats.org/drawingml/2006/main" noChangeAspect="1"/>
+            </wp:cNvGraphicFramePr>
+            <a:graphic xmlns:a="http://schemas.openxmlformats.org/drawingml/2006/main">
+              <a:graphicData uri="http://schemas.openxmlformats.org/drawingml/2006/picture">
+                <pic:pic xmlns:pic="http://schemas.openxmlformats.org/drawingml/2006/picture">
+                  <pic:nvPicPr>
+                    <pic:cNvPr id="1" name=""/>
+                    <pic:cNvPicPr/>
+                  </pic:nvPicPr>
+                  <pic:blipFill>
+                    <a:blip r:embed="rId10"/>
+                    <a:stretch>
+                      <a:fillRect/>
+                    </a:stretch>
+                  </pic:blipFill>
+                  <pic:spPr>
+                    <a:xfrm>
+                      <a:off x="0" y="0"/>
+                      <a:ext cx="5731510" cy="371475"/>
                     </a:xfrm>
                     <a:prstGeom prst="rect">
                       <a:avLst/>

</xml_diff>

<commit_message>
Se importo los cambios de clase Terreno, TipoTerreno
</commit_message>
<xml_diff>
--- a/Sistem Bienes Raices.docx
+++ b/Sistem Bienes Raices.docx
@@ -84,9 +84,29 @@
                 <w:b/>
                 <w:bCs/>
               </w:rPr>
-              <w:t xml:space="preserve">Sistema Bienes </w:t>
+              <w:t>Sistema</w:t>
             </w:r>
-            <w:proofErr w:type="spellStart"/>
+            <w:r>
+              <w:rPr>
+                <w:b/>
+                <w:bCs/>
+              </w:rPr>
+              <w:t>_</w:t>
+            </w:r>
+            <w:r>
+              <w:rPr>
+                <w:b/>
+                <w:bCs/>
+              </w:rPr>
+              <w:t>Bienes</w:t>
+            </w:r>
+            <w:r>
+              <w:rPr>
+                <w:b/>
+                <w:bCs/>
+              </w:rPr>
+              <w:t>_</w:t>
+            </w:r>
             <w:r>
               <w:rPr>
                 <w:b/>
@@ -94,7 +114,13 @@
               </w:rPr>
               <w:t>Raices</w:t>
             </w:r>
-            <w:proofErr w:type="spellEnd"/>
+            <w:r>
+              <w:rPr>
+                <w:b/>
+                <w:bCs/>
+              </w:rPr>
+              <w:t>_G6</w:t>
+            </w:r>
           </w:p>
         </w:tc>
       </w:tr>
@@ -3899,9 +3925,9 @@
           <w:noProof/>
         </w:rPr>
         <w:drawing>
-          <wp:inline distT="0" distB="0" distL="0" distR="0" wp14:anchorId="2B4AD423" wp14:editId="50043819">
-            <wp:extent cx="5953300" cy="647700"/>
-            <wp:effectExtent l="0" t="0" r="9525" b="0"/>
+          <wp:inline distT="0" distB="0" distL="0" distR="0" wp14:anchorId="2B4AD423" wp14:editId="246A3D77">
+            <wp:extent cx="5731510" cy="647065"/>
+            <wp:effectExtent l="0" t="0" r="2540" b="635"/>
             <wp:docPr id="4" name="Imagen 4"/>
             <wp:cNvGraphicFramePr>
               <a:graphicFrameLocks xmlns:a="http://schemas.openxmlformats.org/drawingml/2006/main" noChangeAspect="1"/>
@@ -3922,7 +3948,7 @@
                   <pic:spPr>
                     <a:xfrm>
                       <a:off x="0" y="0"/>
-                      <a:ext cx="5953475" cy="647719"/>
+                      <a:ext cx="5814250" cy="656406"/>
                     </a:xfrm>
                     <a:prstGeom prst="rect">
                       <a:avLst/>

</xml_diff>